<commit_message>
Openxml need row and column for inserting tablecell data, need add record items
</commit_message>
<xml_diff>
--- a/code/Record/template.docx
+++ b/code/Record/template.docx
@@ -38,9 +38,6 @@
           <w:p>
             <w:pPr>
               <w:jc w:val="center"/>
-              <w:rPr>
-                <w:rFonts w:hint="eastAsia"/>
-              </w:rPr>
             </w:pPr>
             <w:r>
               <w:rPr>
@@ -59,9 +56,6 @@
           <w:p>
             <w:pPr>
               <w:jc w:val="center"/>
-              <w:rPr>
-                <w:rFonts w:hint="eastAsia"/>
-              </w:rPr>
             </w:pPr>
             <w:r>
               <w:rPr>
@@ -85,9 +79,6 @@
           <w:p>
             <w:pPr>
               <w:jc w:val="center"/>
-              <w:rPr>
-                <w:rFonts w:hint="eastAsia"/>
-              </w:rPr>
             </w:pPr>
           </w:p>
         </w:tc>
@@ -99,9 +90,6 @@
           <w:p>
             <w:pPr>
               <w:jc w:val="center"/>
-              <w:rPr>
-                <w:rFonts w:hint="eastAsia"/>
-              </w:rPr>
             </w:pPr>
             <w:r>
               <w:rPr>
@@ -119,9 +107,6 @@
           <w:p>
             <w:pPr>
               <w:jc w:val="center"/>
-              <w:rPr>
-                <w:rFonts w:hint="eastAsia"/>
-              </w:rPr>
             </w:pPr>
             <w:r>
               <w:rPr>
@@ -139,9 +124,6 @@
           <w:p>
             <w:pPr>
               <w:jc w:val="center"/>
-              <w:rPr>
-                <w:rFonts w:hint="eastAsia"/>
-              </w:rPr>
             </w:pPr>
             <w:r>
               <w:rPr>
@@ -159,9 +141,6 @@
           <w:p>
             <w:pPr>
               <w:jc w:val="center"/>
-              <w:rPr>
-                <w:rFonts w:hint="eastAsia"/>
-              </w:rPr>
             </w:pPr>
             <w:r>
               <w:rPr>
@@ -184,13 +163,12 @@
           <w:p>
             <w:pPr>
               <w:jc w:val="center"/>
-              <w:rPr>
-                <w:rFonts w:hint="eastAsia"/>
-              </w:rPr>
-            </w:pPr>
-            <w:bookmarkStart w:id="0" w:name="纵向合并数据" w:colFirst="0" w:colLast="0"/>
-            <w:bookmarkStart w:id="1" w:name="第二个书签" w:colFirst="2" w:colLast="2"/>
-            <w:bookmarkStart w:id="2" w:name="表格尾部书签" w:colFirst="4" w:colLast="4"/>
+            </w:pPr>
+            <w:bookmarkStart w:name="纵向合并数据" w:colFirst="0" w:colLast="0" w:id="0"/>
+            <w:bookmarkStart w:name="第二个书签" w:colFirst="2" w:colLast="2" w:id="1"/>
+            <w:bookmarkStart w:name="表格尾部书签" w:colFirst="4" w:colLast="4" w:id="2"/>
+            <w:bookmarkStart w:name="_GoBack" w:id="3"/>
+            <w:bookmarkEnd w:id="3"/>
           </w:p>
         </w:tc>
         <w:tc>
@@ -201,9 +179,6 @@
           <w:p>
             <w:pPr>
               <w:jc w:val="center"/>
-              <w:rPr>
-                <w:rFonts w:hint="eastAsia"/>
-              </w:rPr>
             </w:pPr>
           </w:p>
         </w:tc>
@@ -215,9 +190,6 @@
           <w:p>
             <w:pPr>
               <w:jc w:val="center"/>
-              <w:rPr>
-                <w:rFonts w:hint="eastAsia"/>
-              </w:rPr>
             </w:pPr>
           </w:p>
         </w:tc>
@@ -229,9 +201,6 @@
           <w:p>
             <w:pPr>
               <w:jc w:val="center"/>
-              <w:rPr>
-                <w:rFonts w:hint="eastAsia"/>
-              </w:rPr>
             </w:pPr>
           </w:p>
         </w:tc>
@@ -243,9 +212,6 @@
           <w:p>
             <w:pPr>
               <w:jc w:val="center"/>
-              <w:rPr>
-                <w:rFonts w:hint="eastAsia"/>
-              </w:rPr>
             </w:pPr>
           </w:p>
         </w:tc>
@@ -256,14 +222,10 @@
     </w:tbl>
     <w:p/>
     <w:p>
-      <w:pPr>
-        <w:rPr>
-          <w:rFonts w:hint="eastAsia"/>
-        </w:rPr>
-      </w:pPr>
-      <w:bookmarkStart w:id="3" w:name="表格外书签"/>
-      <w:bookmarkStart w:id="4" w:name="_GoBack"/>
-      <w:bookmarkEnd w:id="3"/>
+      <w:bookmarkStart w:name="表格外书签" w:id="4"/>
+      <w:r>
+        <w:t>表格外书签</w:t>
+      </w:r>
       <w:bookmarkEnd w:id="4"/>
     </w:p>
     <w:sectPr>

</xml_diff>